<commit_message>
Update to use std::mutex rather than AMDTMutex
</commit_message>
<xml_diff>
--- a/Doc/AMDTActivityLogger.docx
+++ b/Doc/AMDTActivityLogger.docx
@@ -127,13 +127,11 @@
       </w:r>
       <w:proofErr w:type="spellEnd"/>
       <w:r>
-        <w:t xml:space="preserve">().  These calls are then used by </w:t>
-      </w:r>
-      <w:proofErr w:type="spellStart"/>
+        <w:t xml:space="preserve">(). These calls are then used by </w:t>
+      </w:r>
       <w:r>
         <w:t>CodeXL</w:t>
       </w:r>
-      <w:proofErr w:type="spellEnd"/>
       <w:r>
         <w:t xml:space="preserve"> to annotate the </w:t>
       </w:r>
@@ -362,16 +360,505 @@
       <w:r>
         <w:t xml:space="preserve">APP_PROFILER_NOT_DETECTED. Depending on the </w:t>
       </w:r>
-      <w:proofErr w:type="spellStart"/>
+      <w:r>
+        <w:t xml:space="preserve">CodeXL </w:t>
+      </w:r>
+      <w:r>
+        <w:t xml:space="preserve">trace mode being used, </w:t>
+      </w:r>
+      <w:proofErr w:type="spellStart"/>
+      <w:r>
+        <w:t>AMDTActivityLogger</w:t>
+      </w:r>
+      <w:proofErr w:type="spellEnd"/>
+      <w:r>
+        <w:t xml:space="preserve"> may cache all the trace results and flush them</w:t>
+      </w:r>
+      <w:r>
+        <w:t xml:space="preserve"> </w:t>
+      </w:r>
+      <w:r>
+        <w:t>to disk when</w:t>
+      </w:r>
+      <w:r>
+        <w:t xml:space="preserve"> </w:t>
+      </w:r>
+      <w:proofErr w:type="spellStart"/>
+      <w:proofErr w:type="gramStart"/>
+      <w:r>
+        <w:t>amdtFinalizeActivityLogger</w:t>
+      </w:r>
+      <w:proofErr w:type="spellEnd"/>
+      <w:r>
+        <w:t>(</w:t>
+      </w:r>
+      <w:proofErr w:type="gramEnd"/>
+      <w:r>
+        <w:t>) is called or it may flush trace result periodically and</w:t>
+      </w:r>
+      <w:r>
+        <w:t xml:space="preserve"> </w:t>
+      </w:r>
+      <w:r>
+        <w:t xml:space="preserve">merge them when </w:t>
+      </w:r>
+      <w:proofErr w:type="spellStart"/>
+      <w:r>
+        <w:t>amdtFinalizeActivityLogger</w:t>
+      </w:r>
+      <w:proofErr w:type="spellEnd"/>
+      <w:r>
+        <w:t>() is called.</w:t>
+      </w:r>
+      <w:r>
+        <w:t xml:space="preserve"> On Windows, this function will be called implicitly when the </w:t>
+      </w:r>
+      <w:proofErr w:type="spellStart"/>
+      <w:r>
+        <w:t>ActivityLogger</w:t>
+      </w:r>
+      <w:proofErr w:type="spellEnd"/>
+      <w:r>
+        <w:t xml:space="preserve"> DLL is loaded. On Linux, the application must call this function explicitly.</w:t>
+      </w:r>
+    </w:p>
+    <w:p>
+      <w:pPr>
+        <w:rPr>
+          <w:i/>
+        </w:rPr>
+      </w:pPr>
+      <w:r>
+        <w:rPr>
+          <w:i/>
+        </w:rPr>
+        <w:t>Returns:</w:t>
+      </w:r>
+    </w:p>
+    <w:p>
+      <w:pPr>
+        <w:ind w:left="4320" w:hanging="3600"/>
+      </w:pPr>
+      <w:r>
+        <w:t>AL_</w:t>
+      </w:r>
+      <w:r>
+        <w:t>SUCCESS</w:t>
+      </w:r>
+      <w:r>
+        <w:tab/>
+        <w:t xml:space="preserve">Returned if </w:t>
+      </w:r>
+      <w:proofErr w:type="spellStart"/>
+      <w:r>
+        <w:t>AMDTActivityLogger</w:t>
+      </w:r>
+      <w:proofErr w:type="spellEnd"/>
+      <w:r>
+        <w:t xml:space="preserve"> was successfully initialized.</w:t>
+      </w:r>
+    </w:p>
+    <w:p>
+      <w:pPr>
+        <w:ind w:left="4320" w:hanging="3600"/>
+      </w:pPr>
+      <w:r>
+        <w:t>AL_</w:t>
+      </w:r>
+      <w:r>
+        <w:t>FINALIZED_PERF_MARKER</w:t>
+      </w:r>
+      <w:r>
+        <w:tab/>
+        <w:t xml:space="preserve">Returned if </w:t>
+      </w:r>
+      <w:proofErr w:type="spellStart"/>
+      <w:r>
+        <w:t>amdtFinalizeActivityLogger</w:t>
+      </w:r>
+      <w:proofErr w:type="spellEnd"/>
+      <w:r>
+        <w:t xml:space="preserve"> has already been called.</w:t>
+      </w:r>
+    </w:p>
+    <w:p>
+      <w:r>
+        <w:tab/>
+      </w:r>
+      <w:r>
+        <w:t>AL_</w:t>
+      </w:r>
+      <w:r>
+        <w:t>APP_PROFILER_NOT_DETECTED</w:t>
+      </w:r>
+      <w:r>
+        <w:tab/>
+        <w:t xml:space="preserve">Returned if the application has not been run with the </w:t>
+      </w:r>
+      <w:r>
+        <w:tab/>
+      </w:r>
+      <w:r>
+        <w:tab/>
+      </w:r>
+      <w:r>
+        <w:tab/>
+      </w:r>
+      <w:r>
+        <w:tab/>
+      </w:r>
+      <w:r>
+        <w:tab/>
+      </w:r>
+      <w:r>
+        <w:tab/>
+      </w:r>
+      <w:r>
+        <w:tab/>
+        <w:t xml:space="preserve">AMD </w:t>
+      </w:r>
       <w:r>
         <w:t>CodeXL</w:t>
       </w:r>
-      <w:proofErr w:type="spellEnd"/>
-      <w:r>
+      <w:r>
+        <w:t xml:space="preserve"> Profiler.</w:t>
+      </w:r>
+    </w:p>
+    <w:p/>
+    <w:p>
+      <w:pPr>
+        <w:rPr>
+          <w:b/>
+        </w:rPr>
+      </w:pPr>
+      <w:proofErr w:type="spellStart"/>
+      <w:proofErr w:type="gramStart"/>
+      <w:r>
+        <w:rPr>
+          <w:b/>
+        </w:rPr>
+        <w:t>amdtBeginMarker</w:t>
+      </w:r>
+      <w:proofErr w:type="spellEnd"/>
+      <w:r>
+        <w:rPr>
+          <w:b/>
+        </w:rPr>
+        <w:t>()</w:t>
+      </w:r>
+      <w:proofErr w:type="gramEnd"/>
+    </w:p>
+    <w:p>
+      <w:pPr>
+        <w:rPr>
+          <w:i/>
+        </w:rPr>
+      </w:pPr>
+      <w:r>
+        <w:rPr>
+          <w:i/>
+        </w:rPr>
+        <w:t>Syntax:</w:t>
+      </w:r>
+    </w:p>
+    <w:p>
+      <w:pPr>
+        <w:rPr>
+          <w:rFonts w:ascii="Courier New" w:hAnsi="Courier New" w:cs="Courier New"/>
+          <w:sz w:val="20"/>
+          <w:szCs w:val="20"/>
+        </w:rPr>
+      </w:pPr>
+      <w:r>
+        <w:tab/>
+      </w:r>
+      <w:proofErr w:type="spellStart"/>
+      <w:proofErr w:type="gramStart"/>
+      <w:r>
+        <w:rPr>
+          <w:rFonts w:ascii="Courier New" w:hAnsi="Courier New" w:cs="Courier New"/>
+          <w:sz w:val="20"/>
+          <w:szCs w:val="20"/>
+        </w:rPr>
+        <w:t>int</w:t>
+      </w:r>
+      <w:proofErr w:type="spellEnd"/>
+      <w:proofErr w:type="gramEnd"/>
+      <w:r>
+        <w:rPr>
+          <w:rFonts w:ascii="Courier New" w:hAnsi="Courier New" w:cs="Courier New"/>
+          <w:sz w:val="20"/>
+          <w:szCs w:val="20"/>
+        </w:rPr>
         <w:t xml:space="preserve"> </w:t>
       </w:r>
-      <w:r>
-        <w:t xml:space="preserve">trace mode being used, </w:t>
+      <w:proofErr w:type="spellStart"/>
+      <w:r>
+        <w:rPr>
+          <w:rFonts w:ascii="Courier New" w:hAnsi="Courier New" w:cs="Courier New"/>
+          <w:sz w:val="20"/>
+          <w:szCs w:val="20"/>
+        </w:rPr>
+        <w:t>amdtBeginMarker</w:t>
+      </w:r>
+      <w:proofErr w:type="spellEnd"/>
+      <w:r>
+        <w:rPr>
+          <w:rFonts w:ascii="Courier New" w:hAnsi="Courier New" w:cs="Courier New"/>
+          <w:sz w:val="20"/>
+          <w:szCs w:val="20"/>
+        </w:rPr>
+        <w:t>(</w:t>
+      </w:r>
+    </w:p>
+    <w:p>
+      <w:pPr>
+        <w:rPr>
+          <w:rFonts w:ascii="Courier New" w:hAnsi="Courier New" w:cs="Courier New"/>
+          <w:sz w:val="20"/>
+          <w:szCs w:val="20"/>
+        </w:rPr>
+      </w:pPr>
+      <w:r>
+        <w:rPr>
+          <w:rFonts w:ascii="Courier New" w:hAnsi="Courier New" w:cs="Courier New"/>
+          <w:sz w:val="20"/>
+          <w:szCs w:val="20"/>
+        </w:rPr>
+        <w:tab/>
+      </w:r>
+      <w:r>
+        <w:rPr>
+          <w:rFonts w:ascii="Courier New" w:hAnsi="Courier New" w:cs="Courier New"/>
+          <w:sz w:val="20"/>
+          <w:szCs w:val="20"/>
+        </w:rPr>
+        <w:tab/>
+      </w:r>
+      <w:r>
+        <w:rPr>
+          <w:rFonts w:ascii="Courier New" w:hAnsi="Courier New" w:cs="Courier New"/>
+          <w:sz w:val="20"/>
+          <w:szCs w:val="20"/>
+        </w:rPr>
+        <w:tab/>
+      </w:r>
+      <w:proofErr w:type="spellStart"/>
+      <w:proofErr w:type="gramStart"/>
+      <w:r>
+        <w:rPr>
+          <w:rFonts w:ascii="Courier New" w:hAnsi="Courier New" w:cs="Courier New"/>
+          <w:sz w:val="20"/>
+          <w:szCs w:val="20"/>
+        </w:rPr>
+        <w:t>const</w:t>
+      </w:r>
+      <w:proofErr w:type="spellEnd"/>
+      <w:proofErr w:type="gramEnd"/>
+      <w:r>
+        <w:rPr>
+          <w:rFonts w:ascii="Courier New" w:hAnsi="Courier New" w:cs="Courier New"/>
+          <w:sz w:val="20"/>
+          <w:szCs w:val="20"/>
+        </w:rPr>
+        <w:t xml:space="preserve"> char* </w:t>
+      </w:r>
+      <w:proofErr w:type="spellStart"/>
+      <w:r>
+        <w:rPr>
+          <w:rFonts w:ascii="Courier New" w:hAnsi="Courier New" w:cs="Courier New"/>
+          <w:sz w:val="20"/>
+          <w:szCs w:val="20"/>
+        </w:rPr>
+        <w:t>szMarkerName</w:t>
+      </w:r>
+      <w:proofErr w:type="spellEnd"/>
+      <w:r>
+        <w:rPr>
+          <w:rFonts w:ascii="Courier New" w:hAnsi="Courier New" w:cs="Courier New"/>
+          <w:sz w:val="20"/>
+          <w:szCs w:val="20"/>
+        </w:rPr>
+        <w:t>,</w:t>
+      </w:r>
+    </w:p>
+    <w:p>
+      <w:pPr>
+        <w:rPr>
+          <w:rFonts w:ascii="Courier New" w:hAnsi="Courier New" w:cs="Courier New"/>
+          <w:sz w:val="20"/>
+          <w:szCs w:val="20"/>
+        </w:rPr>
+      </w:pPr>
+      <w:bookmarkStart w:id="0" w:name="OLE_LINK20"/>
+      <w:r>
+        <w:rPr>
+          <w:rFonts w:ascii="Courier New" w:hAnsi="Courier New" w:cs="Courier New"/>
+          <w:sz w:val="20"/>
+          <w:szCs w:val="20"/>
+        </w:rPr>
+        <w:tab/>
+      </w:r>
+      <w:r>
+        <w:rPr>
+          <w:rFonts w:ascii="Courier New" w:hAnsi="Courier New" w:cs="Courier New"/>
+          <w:sz w:val="20"/>
+          <w:szCs w:val="20"/>
+        </w:rPr>
+        <w:tab/>
+      </w:r>
+      <w:r>
+        <w:rPr>
+          <w:rFonts w:ascii="Courier New" w:hAnsi="Courier New" w:cs="Courier New"/>
+          <w:sz w:val="20"/>
+          <w:szCs w:val="20"/>
+        </w:rPr>
+        <w:tab/>
+      </w:r>
+      <w:bookmarkEnd w:id="0"/>
+      <w:proofErr w:type="spellStart"/>
+      <w:proofErr w:type="gramStart"/>
+      <w:r>
+        <w:rPr>
+          <w:rFonts w:ascii="Courier New" w:hAnsi="Courier New" w:cs="Courier New"/>
+          <w:sz w:val="20"/>
+          <w:szCs w:val="20"/>
+        </w:rPr>
+        <w:t>const</w:t>
+      </w:r>
+      <w:proofErr w:type="spellEnd"/>
+      <w:proofErr w:type="gramEnd"/>
+      <w:r>
+        <w:rPr>
+          <w:rFonts w:ascii="Courier New" w:hAnsi="Courier New" w:cs="Courier New"/>
+          <w:sz w:val="20"/>
+          <w:szCs w:val="20"/>
+        </w:rPr>
+        <w:t xml:space="preserve"> char* </w:t>
+      </w:r>
+      <w:proofErr w:type="spellStart"/>
+      <w:r>
+        <w:rPr>
+          <w:rFonts w:ascii="Courier New" w:hAnsi="Courier New" w:cs="Courier New"/>
+          <w:sz w:val="20"/>
+          <w:szCs w:val="20"/>
+        </w:rPr>
+        <w:t>szGroupName</w:t>
+      </w:r>
+      <w:proofErr w:type="spellEnd"/>
+      <w:r>
+        <w:rPr>
+          <w:rFonts w:ascii="Courier New" w:hAnsi="Courier New" w:cs="Courier New"/>
+          <w:sz w:val="20"/>
+          <w:szCs w:val="20"/>
+        </w:rPr>
+        <w:t>,</w:t>
+      </w:r>
+    </w:p>
+    <w:p>
+      <w:pPr>
+        <w:rPr>
+          <w:rFonts w:ascii="Courier New" w:hAnsi="Courier New" w:cs="Courier New"/>
+          <w:sz w:val="20"/>
+          <w:szCs w:val="20"/>
+        </w:rPr>
+      </w:pPr>
+      <w:r>
+        <w:rPr>
+          <w:rFonts w:ascii="Courier New" w:hAnsi="Courier New" w:cs="Courier New"/>
+          <w:sz w:val="20"/>
+          <w:szCs w:val="20"/>
+        </w:rPr>
+        <w:tab/>
+      </w:r>
+      <w:r>
+        <w:rPr>
+          <w:rFonts w:ascii="Courier New" w:hAnsi="Courier New" w:cs="Courier New"/>
+          <w:sz w:val="20"/>
+          <w:szCs w:val="20"/>
+        </w:rPr>
+        <w:tab/>
+      </w:r>
+      <w:r>
+        <w:rPr>
+          <w:rFonts w:ascii="Courier New" w:hAnsi="Courier New" w:cs="Courier New"/>
+          <w:sz w:val="20"/>
+          <w:szCs w:val="20"/>
+        </w:rPr>
+        <w:tab/>
+      </w:r>
+      <w:proofErr w:type="spellStart"/>
+      <w:proofErr w:type="gramStart"/>
+      <w:r>
+        <w:rPr>
+          <w:rFonts w:ascii="Courier New" w:hAnsi="Courier New" w:cs="Courier New"/>
+          <w:sz w:val="20"/>
+          <w:szCs w:val="20"/>
+        </w:rPr>
+        <w:t>const</w:t>
+      </w:r>
+      <w:proofErr w:type="spellEnd"/>
+      <w:proofErr w:type="gramEnd"/>
+      <w:r>
+        <w:rPr>
+          <w:rFonts w:ascii="Courier New" w:hAnsi="Courier New" w:cs="Courier New"/>
+          <w:sz w:val="20"/>
+          <w:szCs w:val="20"/>
+        </w:rPr>
+        <w:t xml:space="preserve"> char* </w:t>
+      </w:r>
+      <w:bookmarkStart w:id="1" w:name="OLE_LINK21"/>
+      <w:proofErr w:type="spellStart"/>
+      <w:r>
+        <w:rPr>
+          <w:rFonts w:ascii="Courier New" w:hAnsi="Courier New" w:cs="Courier New"/>
+          <w:sz w:val="20"/>
+          <w:szCs w:val="20"/>
+        </w:rPr>
+        <w:t>szUserString</w:t>
+      </w:r>
+      <w:bookmarkEnd w:id="1"/>
+      <w:proofErr w:type="spellEnd"/>
+      <w:r>
+        <w:rPr>
+          <w:rFonts w:ascii="Courier New" w:hAnsi="Courier New" w:cs="Courier New"/>
+          <w:sz w:val="20"/>
+          <w:szCs w:val="20"/>
+        </w:rPr>
+        <w:t>);</w:t>
+      </w:r>
+    </w:p>
+    <w:p>
+      <w:pPr>
+        <w:rPr>
+          <w:i/>
+        </w:rPr>
+      </w:pPr>
+      <w:r>
+        <w:rPr>
+          <w:i/>
+        </w:rPr>
+        <w:t>Description:</w:t>
+      </w:r>
+    </w:p>
+    <w:p>
+      <w:pPr>
+        <w:ind w:left="720"/>
+      </w:pPr>
+      <w:r>
+        <w:t>This function marks the beginning of a</w:t>
+      </w:r>
+      <w:r>
+        <w:t>n</w:t>
+      </w:r>
+      <w:r>
+        <w:t xml:space="preserve"> </w:t>
+      </w:r>
+      <w:r>
+        <w:t>activity marker</w:t>
+      </w:r>
+      <w:r>
+        <w:t xml:space="preserve">. If </w:t>
       </w:r>
       <w:proofErr w:type="spellStart"/>
       <w:r>
@@ -379,20 +866,164 @@
       </w:r>
       <w:proofErr w:type="spellEnd"/>
       <w:r>
-        <w:t xml:space="preserve"> may cache all the trace results and flush them</w:t>
+        <w:t xml:space="preserve"> has not been initialized,</w:t>
       </w:r>
       <w:r>
         <w:t xml:space="preserve"> </w:t>
       </w:r>
       <w:r>
-        <w:t>to disk when</w:t>
+        <w:t>AL_</w:t>
+      </w:r>
+      <w:r>
+        <w:t>UNINITIALIZED_PERF_MARKER is returned. If the call is successful, a timestamp is internally</w:t>
       </w:r>
       <w:r>
         <w:t xml:space="preserve"> </w:t>
       </w:r>
+      <w:r>
+        <w:t>recorded. The specified marker name is displayed on the timeline block. A nested</w:t>
+      </w:r>
+      <w:r>
+        <w:t xml:space="preserve"> </w:t>
+      </w:r>
       <w:proofErr w:type="spellStart"/>
       <w:proofErr w:type="gramStart"/>
       <w:r>
+        <w:t>amdtBeginMarker</w:t>
+      </w:r>
+      <w:proofErr w:type="spellEnd"/>
+      <w:r>
+        <w:t>(</w:t>
+      </w:r>
+      <w:proofErr w:type="gramEnd"/>
+      <w:r>
+        <w:t>) call creates a new sub-branch with its group name ignored. A top-level</w:t>
+      </w:r>
+      <w:r>
+        <w:t xml:space="preserve"> </w:t>
+      </w:r>
+      <w:proofErr w:type="spellStart"/>
+      <w:proofErr w:type="gramStart"/>
+      <w:r>
+        <w:t>amdtBeginMarker</w:t>
+      </w:r>
+      <w:proofErr w:type="spellEnd"/>
+      <w:r>
+        <w:t>(</w:t>
+      </w:r>
+      <w:proofErr w:type="gramEnd"/>
+      <w:r>
+        <w:t>) call with a group name specified also creates a new branch.</w:t>
+      </w:r>
+    </w:p>
+    <w:p>
+      <w:pPr>
+        <w:rPr>
+          <w:i/>
+        </w:rPr>
+      </w:pPr>
+      <w:r>
+        <w:rPr>
+          <w:i/>
+        </w:rPr>
+        <w:t>Returns:</w:t>
+      </w:r>
+    </w:p>
+    <w:p>
+      <w:r>
+        <w:tab/>
+      </w:r>
+      <w:r>
+        <w:t>AL_</w:t>
+      </w:r>
+      <w:r>
+        <w:t>SUCCESS</w:t>
+      </w:r>
+      <w:r>
+        <w:tab/>
+      </w:r>
+      <w:r>
+        <w:tab/>
+      </w:r>
+      <w:r>
+        <w:tab/>
+      </w:r>
+      <w:r>
+        <w:tab/>
+        <w:t>Returned if operation succeeded.</w:t>
+      </w:r>
+    </w:p>
+    <w:p>
+      <w:r>
+        <w:lastRenderedPageBreak/>
+        <w:tab/>
+      </w:r>
+      <w:r>
+        <w:t>AL_</w:t>
+      </w:r>
+      <w:r>
+        <w:t>UNINITIALIZED_PERF_MARKER</w:t>
+      </w:r>
+      <w:r>
+        <w:tab/>
+        <w:t xml:space="preserve">Returned if </w:t>
+      </w:r>
+      <w:proofErr w:type="spellStart"/>
+      <w:proofErr w:type="gramStart"/>
+      <w:r>
+        <w:t>amdtInitializeActivityLogger</w:t>
+      </w:r>
+      <w:proofErr w:type="spellEnd"/>
+      <w:r>
+        <w:t>(</w:t>
+      </w:r>
+      <w:proofErr w:type="gramEnd"/>
+      <w:r>
+        <w:t xml:space="preserve">) has not been </w:t>
+      </w:r>
+      <w:r>
+        <w:tab/>
+      </w:r>
+      <w:r>
+        <w:tab/>
+      </w:r>
+      <w:r>
+        <w:tab/>
+      </w:r>
+      <w:r>
+        <w:tab/>
+      </w:r>
+      <w:r>
+        <w:tab/>
+      </w:r>
+      <w:r>
+        <w:tab/>
+      </w:r>
+      <w:r>
+        <w:tab/>
+        <w:t>called.</w:t>
+      </w:r>
+    </w:p>
+    <w:p>
+      <w:r>
+        <w:tab/>
+      </w:r>
+      <w:r>
+        <w:t>AL_</w:t>
+      </w:r>
+      <w:r>
+        <w:t>FINALIZED_PERF_MARKER</w:t>
+      </w:r>
+      <w:r>
+        <w:tab/>
+      </w:r>
+      <w:r>
+        <w:tab/>
+        <w:t xml:space="preserve">Returned if </w:t>
+      </w:r>
+      <w:proofErr w:type="spellStart"/>
+      <w:proofErr w:type="gramStart"/>
+      <w:r>
         <w:t>amdtFinalizeActivityLogger</w:t>
       </w:r>
       <w:proofErr w:type="spellEnd"/>
@@ -401,49 +1032,492 @@
       </w:r>
       <w:proofErr w:type="gramEnd"/>
       <w:r>
-        <w:t>) is called or it may flush trace result periodically and</w:t>
-      </w:r>
-      <w:r>
+        <w:t>) has been called.</w:t>
+      </w:r>
+    </w:p>
+    <w:p>
+      <w:r>
+        <w:tab/>
+      </w:r>
+      <w:r>
+        <w:t>AL_</w:t>
+      </w:r>
+      <w:r>
+        <w:t>NULL_MARKER_NAME</w:t>
+      </w:r>
+      <w:r>
+        <w:tab/>
+      </w:r>
+      <w:r>
+        <w:tab/>
+        <w:t xml:space="preserve">Returned if </w:t>
+      </w:r>
+      <w:proofErr w:type="spellStart"/>
+      <w:r>
+        <w:t>szMarkerName</w:t>
+      </w:r>
+      <w:proofErr w:type="spellEnd"/>
+      <w:r>
+        <w:t xml:space="preserve"> is equal to NULL.</w:t>
+      </w:r>
+    </w:p>
+    <w:p/>
+    <w:p>
+      <w:pPr>
+        <w:rPr>
+          <w:b/>
+        </w:rPr>
+      </w:pPr>
+      <w:proofErr w:type="spellStart"/>
+      <w:proofErr w:type="gramStart"/>
+      <w:r>
+        <w:rPr>
+          <w:b/>
+        </w:rPr>
+        <w:t>amdtEndMarker</w:t>
+      </w:r>
+      <w:proofErr w:type="spellEnd"/>
+      <w:r>
+        <w:rPr>
+          <w:b/>
+        </w:rPr>
+        <w:t>()</w:t>
+      </w:r>
+      <w:proofErr w:type="gramEnd"/>
+    </w:p>
+    <w:p>
+      <w:pPr>
+        <w:rPr>
+          <w:i/>
+        </w:rPr>
+      </w:pPr>
+      <w:r>
+        <w:rPr>
+          <w:i/>
+        </w:rPr>
+        <w:t>Syntax:</w:t>
+      </w:r>
+    </w:p>
+    <w:p>
+      <w:pPr>
+        <w:rPr>
+          <w:rFonts w:ascii="Courier New" w:hAnsi="Courier New" w:cs="Courier New"/>
+          <w:sz w:val="20"/>
+          <w:szCs w:val="20"/>
+        </w:rPr>
+      </w:pPr>
+      <w:r>
+        <w:tab/>
+      </w:r>
+      <w:proofErr w:type="spellStart"/>
+      <w:proofErr w:type="gramStart"/>
+      <w:r>
+        <w:rPr>
+          <w:rFonts w:ascii="Courier New" w:hAnsi="Courier New" w:cs="Courier New"/>
+          <w:sz w:val="20"/>
+          <w:szCs w:val="20"/>
+        </w:rPr>
+        <w:t>int</w:t>
+      </w:r>
+      <w:proofErr w:type="spellEnd"/>
+      <w:proofErr w:type="gramEnd"/>
+      <w:r>
+        <w:rPr>
+          <w:rFonts w:ascii="Courier New" w:hAnsi="Courier New" w:cs="Courier New"/>
+          <w:sz w:val="20"/>
+          <w:szCs w:val="20"/>
+        </w:rPr>
         <w:t xml:space="preserve"> </w:t>
       </w:r>
-      <w:r>
-        <w:t xml:space="preserve">merge them when </w:t>
-      </w:r>
-      <w:proofErr w:type="spellStart"/>
+      <w:proofErr w:type="spellStart"/>
+      <w:r>
+        <w:rPr>
+          <w:rFonts w:ascii="Courier New" w:hAnsi="Courier New" w:cs="Courier New"/>
+          <w:sz w:val="20"/>
+          <w:szCs w:val="20"/>
+        </w:rPr>
+        <w:t>amdtEndMarker</w:t>
+      </w:r>
+      <w:proofErr w:type="spellEnd"/>
+      <w:r>
+        <w:rPr>
+          <w:rFonts w:ascii="Courier New" w:hAnsi="Courier New" w:cs="Courier New"/>
+          <w:sz w:val="20"/>
+          <w:szCs w:val="20"/>
+        </w:rPr>
+        <w:t>();</w:t>
+      </w:r>
+    </w:p>
+    <w:p>
+      <w:pPr>
+        <w:rPr>
+          <w:i/>
+        </w:rPr>
+      </w:pPr>
+      <w:r>
+        <w:rPr>
+          <w:i/>
+        </w:rPr>
+        <w:t>Description:</w:t>
+      </w:r>
+    </w:p>
+    <w:p>
+      <w:pPr>
+        <w:ind w:left="720"/>
+      </w:pPr>
+      <w:r>
+        <w:t>This function marks the end of a</w:t>
+      </w:r>
+      <w:r>
+        <w:t>n</w:t>
+      </w:r>
+      <w:r>
+        <w:t xml:space="preserve"> </w:t>
+      </w:r>
+      <w:r>
+        <w:t>activity marker</w:t>
+      </w:r>
+      <w:r>
+        <w:t xml:space="preserve">. If </w:t>
+      </w:r>
+      <w:proofErr w:type="spellStart"/>
+      <w:r>
+        <w:t>AMDTActivityLogger</w:t>
+      </w:r>
+      <w:proofErr w:type="spellEnd"/>
+      <w:r>
+        <w:t xml:space="preserve"> has not been initialized, </w:t>
+      </w:r>
+      <w:r>
+        <w:t>AL_</w:t>
+      </w:r>
+      <w:r>
+        <w:t>UNINITIALIZED_PERF_MARKER is returned. If the call is successful, a timestamp is recorded.</w:t>
+      </w:r>
+      <w:r>
+        <w:t xml:space="preserve"> </w:t>
+      </w:r>
+      <w:r>
+        <w:t xml:space="preserve">If </w:t>
+      </w:r>
+      <w:proofErr w:type="spellStart"/>
+      <w:proofErr w:type="gramStart"/>
+      <w:r>
+        <w:t>amdtEndMarker</w:t>
+      </w:r>
+      <w:proofErr w:type="spellEnd"/>
+      <w:r>
+        <w:t>(</w:t>
+      </w:r>
+      <w:proofErr w:type="gramEnd"/>
+      <w:r>
+        <w:t xml:space="preserve">) is called without sufficient </w:t>
+      </w:r>
+      <w:proofErr w:type="spellStart"/>
+      <w:r>
+        <w:t>amdtBeginMarker</w:t>
+      </w:r>
+      <w:proofErr w:type="spellEnd"/>
+      <w:r>
+        <w:t>() calls,</w:t>
+      </w:r>
+      <w:r>
+        <w:t xml:space="preserve"> </w:t>
+      </w:r>
+      <w:r>
+        <w:t>AL_</w:t>
+      </w:r>
+      <w:r>
+        <w:t>UNBALANCED_MARKER is returned.</w:t>
+      </w:r>
+    </w:p>
+    <w:p>
+      <w:pPr>
+        <w:rPr>
+          <w:i/>
+        </w:rPr>
+      </w:pPr>
+      <w:r>
+        <w:rPr>
+          <w:i/>
+        </w:rPr>
+        <w:t>Returns:</w:t>
+      </w:r>
+    </w:p>
+    <w:p>
+      <w:r>
+        <w:tab/>
+      </w:r>
+      <w:r>
+        <w:t>AL_</w:t>
+      </w:r>
+      <w:r>
+        <w:t>SUCCESS</w:t>
+      </w:r>
+      <w:r>
+        <w:tab/>
+      </w:r>
+      <w:r>
+        <w:tab/>
+      </w:r>
+      <w:r>
+        <w:tab/>
+      </w:r>
+      <w:r>
+        <w:tab/>
+        <w:t>Returned if operation succeeded.</w:t>
+      </w:r>
+    </w:p>
+    <w:p>
+      <w:r>
+        <w:tab/>
+      </w:r>
+      <w:r>
+        <w:t>AL_</w:t>
+      </w:r>
+      <w:r>
+        <w:t>UNINITIALIZED_PERF_MARKER</w:t>
+      </w:r>
+      <w:r>
+        <w:tab/>
+        <w:t xml:space="preserve">Returned if </w:t>
+      </w:r>
+      <w:proofErr w:type="spellStart"/>
+      <w:proofErr w:type="gramStart"/>
+      <w:r>
+        <w:t>amdtInitializeActivityLogger</w:t>
+      </w:r>
+      <w:proofErr w:type="spellEnd"/>
+      <w:r>
+        <w:t>(</w:t>
+      </w:r>
+      <w:proofErr w:type="gramEnd"/>
+      <w:r>
+        <w:t xml:space="preserve">) has not been </w:t>
+      </w:r>
+      <w:r>
+        <w:tab/>
+      </w:r>
+      <w:r>
+        <w:tab/>
+      </w:r>
+      <w:r>
+        <w:tab/>
+      </w:r>
+      <w:r>
+        <w:tab/>
+      </w:r>
+      <w:r>
+        <w:tab/>
+      </w:r>
+      <w:r>
+        <w:tab/>
+      </w:r>
+      <w:r>
+        <w:tab/>
+        <w:t>called.</w:t>
+      </w:r>
+    </w:p>
+    <w:p>
+      <w:r>
+        <w:tab/>
+      </w:r>
+      <w:r>
+        <w:t>AL_</w:t>
+      </w:r>
+      <w:r>
+        <w:t>FINALIZED_PERF_MARKER</w:t>
+      </w:r>
+      <w:r>
+        <w:tab/>
+      </w:r>
+      <w:r>
+        <w:tab/>
+        <w:t xml:space="preserve">Returned if </w:t>
+      </w:r>
+      <w:proofErr w:type="spellStart"/>
+      <w:proofErr w:type="gramStart"/>
       <w:r>
         <w:t>amdtFinalizeActivityLogger</w:t>
       </w:r>
       <w:proofErr w:type="spellEnd"/>
       <w:r>
-        <w:t>() is called.</w:t>
-      </w:r>
-    </w:p>
-    <w:p>
-      <w:pPr>
-        <w:rPr>
-          <w:i/>
-        </w:rPr>
-      </w:pPr>
-      <w:r>
-        <w:rPr>
-          <w:i/>
-        </w:rPr>
-        <w:t>Returns:</w:t>
-      </w:r>
-    </w:p>
-    <w:p>
-      <w:pPr>
-        <w:ind w:left="4320" w:hanging="3600"/>
-      </w:pPr>
+        <w:t>(</w:t>
+      </w:r>
+      <w:proofErr w:type="gramEnd"/>
+      <w:r>
+        <w:t>) has been called.</w:t>
+      </w:r>
+    </w:p>
+    <w:p>
+      <w:r>
+        <w:tab/>
+      </w:r>
       <w:r>
         <w:t>AL_</w:t>
       </w:r>
       <w:r>
-        <w:t>SUCCESS</w:t>
-      </w:r>
-      <w:r>
-        <w:tab/>
-        <w:t xml:space="preserve">Returned if </w:t>
+        <w:t>UNBALANCED_MARKER</w:t>
+      </w:r>
+      <w:r>
+        <w:tab/>
+      </w:r>
+      <w:r>
+        <w:tab/>
+        <w:t xml:space="preserve">Returned if insufficient </w:t>
+      </w:r>
+      <w:proofErr w:type="spellStart"/>
+      <w:proofErr w:type="gramStart"/>
+      <w:r>
+        <w:t>amdtBeginMarker</w:t>
+      </w:r>
+      <w:proofErr w:type="spellEnd"/>
+      <w:r>
+        <w:t>(</w:t>
+      </w:r>
+      <w:proofErr w:type="gramEnd"/>
+      <w:r>
+        <w:t xml:space="preserve">) calls </w:t>
+      </w:r>
+      <w:r>
+        <w:tab/>
+      </w:r>
+      <w:r>
+        <w:tab/>
+      </w:r>
+      <w:r>
+        <w:tab/>
+      </w:r>
+      <w:r>
+        <w:tab/>
+      </w:r>
+      <w:r>
+        <w:tab/>
+      </w:r>
+      <w:r>
+        <w:tab/>
+      </w:r>
+      <w:r>
+        <w:tab/>
+        <w:t>have been made to balance this call.</w:t>
+      </w:r>
+    </w:p>
+    <w:p/>
+    <w:p>
+      <w:pPr>
+        <w:rPr>
+          <w:b/>
+        </w:rPr>
+      </w:pPr>
+      <w:proofErr w:type="spellStart"/>
+      <w:proofErr w:type="gramStart"/>
+      <w:r>
+        <w:rPr>
+          <w:b/>
+        </w:rPr>
+        <w:t>amdtFinalizeActivityLogger</w:t>
+      </w:r>
+      <w:proofErr w:type="spellEnd"/>
+      <w:r>
+        <w:rPr>
+          <w:b/>
+        </w:rPr>
+        <w:t>()</w:t>
+      </w:r>
+      <w:proofErr w:type="gramEnd"/>
+    </w:p>
+    <w:p>
+      <w:pPr>
+        <w:rPr>
+          <w:i/>
+        </w:rPr>
+      </w:pPr>
+      <w:bookmarkStart w:id="2" w:name="OLE_LINK1"/>
+      <w:r>
+        <w:rPr>
+          <w:i/>
+        </w:rPr>
+        <w:t>Syntax:</w:t>
+      </w:r>
+    </w:p>
+    <w:p>
+      <w:pPr>
+        <w:rPr>
+          <w:rFonts w:ascii="Courier New" w:hAnsi="Courier New" w:cs="Courier New"/>
+          <w:sz w:val="20"/>
+          <w:szCs w:val="20"/>
+        </w:rPr>
+      </w:pPr>
+      <w:r>
+        <w:tab/>
+      </w:r>
+      <w:proofErr w:type="spellStart"/>
+      <w:proofErr w:type="gramStart"/>
+      <w:r>
+        <w:rPr>
+          <w:rFonts w:ascii="Courier New" w:hAnsi="Courier New" w:cs="Courier New"/>
+          <w:sz w:val="20"/>
+          <w:szCs w:val="20"/>
+        </w:rPr>
+        <w:t>int</w:t>
+      </w:r>
+      <w:proofErr w:type="spellEnd"/>
+      <w:proofErr w:type="gramEnd"/>
+      <w:r>
+        <w:rPr>
+          <w:rFonts w:ascii="Courier New" w:hAnsi="Courier New" w:cs="Courier New"/>
+          <w:sz w:val="20"/>
+          <w:szCs w:val="20"/>
+        </w:rPr>
+        <w:t xml:space="preserve"> </w:t>
+      </w:r>
+      <w:proofErr w:type="spellStart"/>
+      <w:r>
+        <w:rPr>
+          <w:rFonts w:ascii="Courier New" w:hAnsi="Courier New" w:cs="Courier New"/>
+          <w:sz w:val="20"/>
+          <w:szCs w:val="20"/>
+        </w:rPr>
+        <w:t>amdtFinalizeActivityLogger</w:t>
+      </w:r>
+      <w:proofErr w:type="spellEnd"/>
+      <w:r>
+        <w:rPr>
+          <w:rFonts w:ascii="Courier New" w:hAnsi="Courier New" w:cs="Courier New"/>
+          <w:sz w:val="20"/>
+          <w:szCs w:val="20"/>
+        </w:rPr>
+        <w:t>()</w:t>
+      </w:r>
+      <w:r>
+        <w:rPr>
+          <w:rFonts w:ascii="Courier New" w:hAnsi="Courier New" w:cs="Courier New"/>
+          <w:sz w:val="20"/>
+          <w:szCs w:val="20"/>
+        </w:rPr>
+        <w:t>;</w:t>
+      </w:r>
+    </w:p>
+    <w:p>
+      <w:pPr>
+        <w:rPr>
+          <w:i/>
+        </w:rPr>
+      </w:pPr>
+      <w:r>
+        <w:rPr>
+          <w:i/>
+        </w:rPr>
+        <w:t>Description:</w:t>
+      </w:r>
+    </w:p>
+    <w:bookmarkEnd w:id="2"/>
+    <w:p>
+      <w:pPr>
+        <w:ind w:left="720"/>
+      </w:pPr>
+      <w:r>
+        <w:t xml:space="preserve">This function finalizes </w:t>
       </w:r>
       <w:proofErr w:type="spellStart"/>
       <w:r>
@@ -451,412 +1525,36 @@
       </w:r>
       <w:proofErr w:type="spellEnd"/>
       <w:r>
-        <w:t xml:space="preserve"> was successfully initialized.</w:t>
-      </w:r>
-    </w:p>
-    <w:p>
-      <w:pPr>
-        <w:ind w:left="4320" w:hanging="3600"/>
-      </w:pPr>
-      <w:r>
-        <w:t>AL_</w:t>
-      </w:r>
-      <w:r>
-        <w:t>FINALIZED_PERF_MARKER</w:t>
-      </w:r>
-      <w:r>
-        <w:tab/>
-        <w:t xml:space="preserve">Returned if </w:t>
-      </w:r>
-      <w:proofErr w:type="spellStart"/>
-      <w:r>
-        <w:t>amdtFinalizeActivityLogger</w:t>
-      </w:r>
-      <w:proofErr w:type="spellEnd"/>
-      <w:r>
-        <w:t xml:space="preserve"> has already been called.</w:t>
-      </w:r>
-    </w:p>
-    <w:p>
-      <w:r>
-        <w:tab/>
-      </w:r>
-      <w:r>
-        <w:t>AL_</w:t>
-      </w:r>
-      <w:r>
-        <w:t>APP_PROFILER_NOT_DETECTED</w:t>
-      </w:r>
-      <w:r>
-        <w:tab/>
-        <w:t xml:space="preserve">Returned if the application has not been run with the </w:t>
-      </w:r>
-      <w:r>
-        <w:tab/>
-      </w:r>
-      <w:r>
-        <w:tab/>
-      </w:r>
-      <w:r>
-        <w:tab/>
-      </w:r>
-      <w:r>
-        <w:tab/>
-      </w:r>
-      <w:r>
-        <w:tab/>
-      </w:r>
-      <w:r>
-        <w:tab/>
-      </w:r>
-      <w:r>
-        <w:tab/>
-        <w:t xml:space="preserve">AMD </w:t>
-      </w:r>
-      <w:proofErr w:type="spellStart"/>
-      <w:r>
-        <w:t>CodeXL</w:t>
-      </w:r>
-      <w:proofErr w:type="spellEnd"/>
-      <w:r>
-        <w:t xml:space="preserve"> Profiler.</w:t>
-      </w:r>
-    </w:p>
-    <w:p/>
-    <w:p>
-      <w:pPr>
-        <w:rPr>
-          <w:b/>
-        </w:rPr>
-      </w:pPr>
-      <w:proofErr w:type="spellStart"/>
-      <w:proofErr w:type="gramStart"/>
-      <w:r>
-        <w:rPr>
-          <w:b/>
-        </w:rPr>
-        <w:t>amdtBeginMarker</w:t>
-      </w:r>
-      <w:proofErr w:type="spellEnd"/>
-      <w:r>
-        <w:rPr>
-          <w:b/>
-        </w:rPr>
-        <w:t>()</w:t>
-      </w:r>
-      <w:proofErr w:type="gramEnd"/>
-    </w:p>
-    <w:p>
-      <w:pPr>
-        <w:rPr>
-          <w:i/>
-        </w:rPr>
-      </w:pPr>
-      <w:r>
-        <w:rPr>
-          <w:i/>
-        </w:rPr>
-        <w:t>Syntax:</w:t>
-      </w:r>
-    </w:p>
-    <w:p>
-      <w:pPr>
-        <w:rPr>
-          <w:rFonts w:ascii="Courier New" w:hAnsi="Courier New" w:cs="Courier New"/>
-          <w:sz w:val="20"/>
-          <w:szCs w:val="20"/>
-        </w:rPr>
-      </w:pPr>
-      <w:r>
-        <w:tab/>
-      </w:r>
-      <w:proofErr w:type="spellStart"/>
-      <w:proofErr w:type="gramStart"/>
-      <w:r>
-        <w:rPr>
-          <w:rFonts w:ascii="Courier New" w:hAnsi="Courier New" w:cs="Courier New"/>
-          <w:sz w:val="20"/>
-          <w:szCs w:val="20"/>
-        </w:rPr>
-        <w:t>int</w:t>
-      </w:r>
-      <w:proofErr w:type="spellEnd"/>
-      <w:proofErr w:type="gramEnd"/>
-      <w:r>
-        <w:rPr>
-          <w:rFonts w:ascii="Courier New" w:hAnsi="Courier New" w:cs="Courier New"/>
-          <w:sz w:val="20"/>
-          <w:szCs w:val="20"/>
-        </w:rPr>
+        <w:t xml:space="preserve">. Unless this function is called, no </w:t>
+      </w:r>
+      <w:proofErr w:type="spellStart"/>
+      <w:r>
+        <w:t>AMDTActivityLogger</w:t>
+      </w:r>
+      <w:proofErr w:type="spellEnd"/>
+      <w:r>
+        <w:t xml:space="preserve"> file will be</w:t>
+      </w:r>
+      <w:r>
         <w:t xml:space="preserve"> </w:t>
       </w:r>
-      <w:proofErr w:type="spellStart"/>
-      <w:r>
-        <w:rPr>
-          <w:rFonts w:ascii="Courier New" w:hAnsi="Courier New" w:cs="Courier New"/>
-          <w:sz w:val="20"/>
-          <w:szCs w:val="20"/>
-        </w:rPr>
-        <w:t>amdtBeginMarker</w:t>
-      </w:r>
-      <w:proofErr w:type="spellEnd"/>
-      <w:r>
-        <w:rPr>
-          <w:rFonts w:ascii="Courier New" w:hAnsi="Courier New" w:cs="Courier New"/>
-          <w:sz w:val="20"/>
-          <w:szCs w:val="20"/>
-        </w:rPr>
-        <w:t>(</w:t>
-      </w:r>
-    </w:p>
-    <w:p>
-      <w:pPr>
-        <w:rPr>
-          <w:rFonts w:ascii="Courier New" w:hAnsi="Courier New" w:cs="Courier New"/>
-          <w:sz w:val="20"/>
-          <w:szCs w:val="20"/>
-        </w:rPr>
-      </w:pPr>
-      <w:r>
-        <w:rPr>
-          <w:rFonts w:ascii="Courier New" w:hAnsi="Courier New" w:cs="Courier New"/>
-          <w:sz w:val="20"/>
-          <w:szCs w:val="20"/>
-        </w:rPr>
-        <w:tab/>
-      </w:r>
-      <w:r>
-        <w:rPr>
-          <w:rFonts w:ascii="Courier New" w:hAnsi="Courier New" w:cs="Courier New"/>
-          <w:sz w:val="20"/>
-          <w:szCs w:val="20"/>
-        </w:rPr>
-        <w:tab/>
-      </w:r>
-      <w:r>
-        <w:rPr>
-          <w:rFonts w:ascii="Courier New" w:hAnsi="Courier New" w:cs="Courier New"/>
-          <w:sz w:val="20"/>
-          <w:szCs w:val="20"/>
-        </w:rPr>
-        <w:tab/>
-      </w:r>
-      <w:proofErr w:type="spellStart"/>
-      <w:proofErr w:type="gramStart"/>
-      <w:r>
-        <w:rPr>
-          <w:rFonts w:ascii="Courier New" w:hAnsi="Courier New" w:cs="Courier New"/>
-          <w:sz w:val="20"/>
-          <w:szCs w:val="20"/>
-        </w:rPr>
-        <w:t>const</w:t>
-      </w:r>
-      <w:proofErr w:type="spellEnd"/>
-      <w:proofErr w:type="gramEnd"/>
-      <w:r>
-        <w:rPr>
-          <w:rFonts w:ascii="Courier New" w:hAnsi="Courier New" w:cs="Courier New"/>
-          <w:sz w:val="20"/>
-          <w:szCs w:val="20"/>
-        </w:rPr>
-        <w:t xml:space="preserve"> char* </w:t>
-      </w:r>
-      <w:proofErr w:type="spellStart"/>
-      <w:r>
-        <w:rPr>
-          <w:rFonts w:ascii="Courier New" w:hAnsi="Courier New" w:cs="Courier New"/>
-          <w:sz w:val="20"/>
-          <w:szCs w:val="20"/>
-        </w:rPr>
-        <w:t>szMarkerName</w:t>
-      </w:r>
-      <w:proofErr w:type="spellEnd"/>
-      <w:r>
-        <w:rPr>
-          <w:rFonts w:ascii="Courier New" w:hAnsi="Courier New" w:cs="Courier New"/>
-          <w:sz w:val="20"/>
-          <w:szCs w:val="20"/>
-        </w:rPr>
-        <w:t>,</w:t>
-      </w:r>
-    </w:p>
-    <w:p>
-      <w:pPr>
-        <w:rPr>
-          <w:rFonts w:ascii="Courier New" w:hAnsi="Courier New" w:cs="Courier New"/>
-          <w:sz w:val="20"/>
-          <w:szCs w:val="20"/>
-        </w:rPr>
-      </w:pPr>
-      <w:bookmarkStart w:id="0" w:name="OLE_LINK20"/>
-      <w:r>
-        <w:rPr>
-          <w:rFonts w:ascii="Courier New" w:hAnsi="Courier New" w:cs="Courier New"/>
-          <w:sz w:val="20"/>
-          <w:szCs w:val="20"/>
-        </w:rPr>
-        <w:tab/>
-      </w:r>
-      <w:r>
-        <w:rPr>
-          <w:rFonts w:ascii="Courier New" w:hAnsi="Courier New" w:cs="Courier New"/>
-          <w:sz w:val="20"/>
-          <w:szCs w:val="20"/>
-        </w:rPr>
-        <w:tab/>
-      </w:r>
-      <w:r>
-        <w:rPr>
-          <w:rFonts w:ascii="Courier New" w:hAnsi="Courier New" w:cs="Courier New"/>
-          <w:sz w:val="20"/>
-          <w:szCs w:val="20"/>
-        </w:rPr>
-        <w:tab/>
-      </w:r>
-      <w:bookmarkEnd w:id="0"/>
-      <w:proofErr w:type="spellStart"/>
-      <w:proofErr w:type="gramStart"/>
-      <w:r>
-        <w:rPr>
-          <w:rFonts w:ascii="Courier New" w:hAnsi="Courier New" w:cs="Courier New"/>
-          <w:sz w:val="20"/>
-          <w:szCs w:val="20"/>
-        </w:rPr>
-        <w:t>const</w:t>
-      </w:r>
-      <w:proofErr w:type="spellEnd"/>
-      <w:proofErr w:type="gramEnd"/>
-      <w:r>
-        <w:rPr>
-          <w:rFonts w:ascii="Courier New" w:hAnsi="Courier New" w:cs="Courier New"/>
-          <w:sz w:val="20"/>
-          <w:szCs w:val="20"/>
-        </w:rPr>
-        <w:t xml:space="preserve"> char* </w:t>
-      </w:r>
-      <w:proofErr w:type="spellStart"/>
-      <w:r>
-        <w:rPr>
-          <w:rFonts w:ascii="Courier New" w:hAnsi="Courier New" w:cs="Courier New"/>
-          <w:sz w:val="20"/>
-          <w:szCs w:val="20"/>
-        </w:rPr>
-        <w:t>szGroupName</w:t>
-      </w:r>
-      <w:proofErr w:type="spellEnd"/>
-      <w:r>
-        <w:rPr>
-          <w:rFonts w:ascii="Courier New" w:hAnsi="Courier New" w:cs="Courier New"/>
-          <w:sz w:val="20"/>
-          <w:szCs w:val="20"/>
-        </w:rPr>
-        <w:t>,</w:t>
-      </w:r>
-    </w:p>
-    <w:p>
-      <w:pPr>
-        <w:rPr>
-          <w:rFonts w:ascii="Courier New" w:hAnsi="Courier New" w:cs="Courier New"/>
-          <w:sz w:val="20"/>
-          <w:szCs w:val="20"/>
-        </w:rPr>
-      </w:pPr>
-      <w:r>
-        <w:rPr>
-          <w:rFonts w:ascii="Courier New" w:hAnsi="Courier New" w:cs="Courier New"/>
-          <w:sz w:val="20"/>
-          <w:szCs w:val="20"/>
-        </w:rPr>
-        <w:tab/>
-      </w:r>
-      <w:r>
-        <w:rPr>
-          <w:rFonts w:ascii="Courier New" w:hAnsi="Courier New" w:cs="Courier New"/>
-          <w:sz w:val="20"/>
-          <w:szCs w:val="20"/>
-        </w:rPr>
-        <w:tab/>
-      </w:r>
-      <w:r>
-        <w:rPr>
-          <w:rFonts w:ascii="Courier New" w:hAnsi="Courier New" w:cs="Courier New"/>
-          <w:sz w:val="20"/>
-          <w:szCs w:val="20"/>
-        </w:rPr>
-        <w:tab/>
-      </w:r>
-      <w:proofErr w:type="spellStart"/>
-      <w:proofErr w:type="gramStart"/>
-      <w:r>
-        <w:rPr>
-          <w:rFonts w:ascii="Courier New" w:hAnsi="Courier New" w:cs="Courier New"/>
-          <w:sz w:val="20"/>
-          <w:szCs w:val="20"/>
-        </w:rPr>
-        <w:t>const</w:t>
-      </w:r>
-      <w:proofErr w:type="spellEnd"/>
-      <w:proofErr w:type="gramEnd"/>
-      <w:r>
-        <w:rPr>
-          <w:rFonts w:ascii="Courier New" w:hAnsi="Courier New" w:cs="Courier New"/>
-          <w:sz w:val="20"/>
-          <w:szCs w:val="20"/>
-        </w:rPr>
-        <w:t xml:space="preserve"> char* </w:t>
-      </w:r>
-      <w:bookmarkStart w:id="1" w:name="OLE_LINK21"/>
-      <w:proofErr w:type="spellStart"/>
-      <w:r>
-        <w:rPr>
-          <w:rFonts w:ascii="Courier New" w:hAnsi="Courier New" w:cs="Courier New"/>
-          <w:sz w:val="20"/>
-          <w:szCs w:val="20"/>
-        </w:rPr>
-        <w:t>szUserString</w:t>
-      </w:r>
-      <w:bookmarkEnd w:id="1"/>
-      <w:proofErr w:type="spellEnd"/>
-      <w:r>
-        <w:rPr>
-          <w:rFonts w:ascii="Courier New" w:hAnsi="Courier New" w:cs="Courier New"/>
-          <w:sz w:val="20"/>
-          <w:szCs w:val="20"/>
-        </w:rPr>
-        <w:t>);</w:t>
-      </w:r>
-    </w:p>
-    <w:p>
-      <w:pPr>
-        <w:rPr>
-          <w:i/>
-        </w:rPr>
-      </w:pPr>
-      <w:r>
-        <w:rPr>
-          <w:i/>
-        </w:rPr>
-        <w:t>Description:</w:t>
-      </w:r>
-    </w:p>
-    <w:p>
-      <w:pPr>
-        <w:ind w:left="720"/>
-      </w:pPr>
-      <w:r>
-        <w:t>This function marks the beginning of a</w:t>
-      </w:r>
-      <w:r>
-        <w:t>n</w:t>
-      </w:r>
-      <w:r>
-        <w:t xml:space="preserve"> </w:t>
-      </w:r>
-      <w:r>
-        <w:t>activity marker</w:t>
-      </w:r>
-      <w:r>
-        <w:t xml:space="preserve">. If </w:t>
+      <w:r>
+        <w:t xml:space="preserve">generated. After this call, no further </w:t>
+      </w:r>
+      <w:r>
+        <w:t>a</w:t>
+      </w:r>
+      <w:r>
+        <w:t>ctivity</w:t>
+      </w:r>
+      <w:r>
+        <w:t xml:space="preserve"> marker</w:t>
+      </w:r>
+      <w:r>
+        <w:t>s</w:t>
+      </w:r>
+      <w:r>
+        <w:t xml:space="preserve"> will be recorded. The </w:t>
       </w:r>
       <w:proofErr w:type="spellStart"/>
       <w:r>
@@ -864,725 +1562,36 @@
       </w:r>
       <w:proofErr w:type="spellEnd"/>
       <w:r>
-        <w:t xml:space="preserve"> has not been initialized,</w:t>
-      </w:r>
-      <w:r>
-        <w:t xml:space="preserve"> </w:t>
-      </w:r>
-      <w:r>
-        <w:t>AL_</w:t>
-      </w:r>
-      <w:r>
-        <w:t>UNINITIALIZED_PERF_MARKER is returned. If the call is successful, a timestamp is internally</w:t>
-      </w:r>
-      <w:r>
-        <w:t xml:space="preserve"> </w:t>
-      </w:r>
-      <w:r>
-        <w:t>recorded. The specified marker name is displayed on the timeline block. A nested</w:t>
-      </w:r>
-      <w:r>
-        <w:t xml:space="preserve"> </w:t>
-      </w:r>
-      <w:proofErr w:type="spellStart"/>
-      <w:proofErr w:type="gramStart"/>
-      <w:r>
-        <w:t>amdtBeginMarker</w:t>
-      </w:r>
-      <w:proofErr w:type="spellEnd"/>
-      <w:r>
-        <w:t>(</w:t>
-      </w:r>
-      <w:proofErr w:type="gramEnd"/>
-      <w:r>
-        <w:t>) call creates a new sub-branch with its group name ignored. A top-level</w:t>
-      </w:r>
-      <w:r>
-        <w:t xml:space="preserve"> </w:t>
-      </w:r>
-      <w:proofErr w:type="spellStart"/>
-      <w:proofErr w:type="gramStart"/>
-      <w:r>
-        <w:t>amdtBeginMarker</w:t>
-      </w:r>
-      <w:proofErr w:type="spellEnd"/>
-      <w:r>
-        <w:t>(</w:t>
-      </w:r>
-      <w:proofErr w:type="gramEnd"/>
-      <w:r>
-        <w:t>) call with a group name specified also creates a new branch.</w:t>
-      </w:r>
-    </w:p>
-    <w:p>
-      <w:pPr>
-        <w:rPr>
-          <w:i/>
-        </w:rPr>
-      </w:pPr>
-      <w:r>
-        <w:rPr>
-          <w:i/>
-        </w:rPr>
-        <w:t>Returns:</w:t>
-      </w:r>
-    </w:p>
-    <w:p>
-      <w:r>
-        <w:tab/>
-      </w:r>
-      <w:r>
-        <w:t>AL_</w:t>
-      </w:r>
-      <w:r>
-        <w:t>SUCCESS</w:t>
-      </w:r>
-      <w:r>
-        <w:tab/>
-      </w:r>
-      <w:r>
-        <w:tab/>
-      </w:r>
-      <w:r>
-        <w:tab/>
-      </w:r>
-      <w:r>
-        <w:tab/>
-        <w:t>Returned if operation succeeded.</w:t>
-      </w:r>
-    </w:p>
-    <w:p>
-      <w:r>
-        <w:tab/>
-      </w:r>
-      <w:r>
-        <w:t>AL_</w:t>
-      </w:r>
-      <w:r>
-        <w:t>UNINITIALIZED_PERF_MARKER</w:t>
-      </w:r>
-      <w:r>
-        <w:tab/>
-        <w:t xml:space="preserve">Returned if </w:t>
-      </w:r>
-      <w:proofErr w:type="spellStart"/>
-      <w:proofErr w:type="gramStart"/>
-      <w:r>
-        <w:t>amdtInitializeActivityLogger</w:t>
-      </w:r>
-      <w:proofErr w:type="spellEnd"/>
-      <w:r>
-        <w:t>(</w:t>
-      </w:r>
-      <w:proofErr w:type="gramEnd"/>
-      <w:r>
-        <w:t xml:space="preserve">) has not been </w:t>
-      </w:r>
-      <w:r>
-        <w:tab/>
-      </w:r>
-      <w:r>
-        <w:tab/>
-      </w:r>
-      <w:r>
-        <w:tab/>
-      </w:r>
-      <w:r>
-        <w:tab/>
-      </w:r>
-      <w:r>
-        <w:tab/>
-      </w:r>
-      <w:r>
-        <w:tab/>
-      </w:r>
-      <w:r>
-        <w:tab/>
-        <w:t>called.</w:t>
-      </w:r>
-    </w:p>
-    <w:p>
+        <w:t xml:space="preserve"> output file name is defined as the base output file name spec</w:t>
+      </w:r>
+      <w:r>
+        <w:t xml:space="preserve">ified when running CodeXL Profiler </w:t>
+      </w:r>
+      <w:r>
+        <w:t>plus .</w:t>
+      </w:r>
+      <w:proofErr w:type="spellStart"/>
+      <w:r>
+        <w:t>AMDTActivityLogger</w:t>
+      </w:r>
+      <w:proofErr w:type="spellEnd"/>
+      <w:r>
+        <w:t xml:space="preserve"> extension.</w:t>
+      </w:r>
+      <w:r>
+        <w:t xml:space="preserve"> On Windows, this </w:t>
+      </w:r>
       <w:r>
         <w:lastRenderedPageBreak/>
-        <w:tab/>
-      </w:r>
-      <w:r>
-        <w:t>AL_</w:t>
-      </w:r>
-      <w:r>
-        <w:t>FINALIZED_PERF_MARKER</w:t>
-      </w:r>
-      <w:r>
-        <w:tab/>
-      </w:r>
-      <w:r>
-        <w:tab/>
-        <w:t xml:space="preserve">Returned if </w:t>
-      </w:r>
-      <w:proofErr w:type="spellStart"/>
-      <w:proofErr w:type="gramStart"/>
-      <w:r>
-        <w:t>amdtFinalizeActivityLogger</w:t>
-      </w:r>
-      <w:proofErr w:type="spellEnd"/>
-      <w:r>
-        <w:t>(</w:t>
-      </w:r>
-      <w:proofErr w:type="gramEnd"/>
-      <w:r>
-        <w:t>) has been called.</w:t>
-      </w:r>
-    </w:p>
-    <w:p>
-      <w:r>
-        <w:tab/>
-      </w:r>
-      <w:r>
-        <w:t>AL_</w:t>
-      </w:r>
-      <w:r>
-        <w:t>NULL_MARKER_NAME</w:t>
-      </w:r>
-      <w:r>
-        <w:tab/>
-      </w:r>
-      <w:r>
-        <w:tab/>
-        <w:t xml:space="preserve">Returned if </w:t>
-      </w:r>
-      <w:proofErr w:type="spellStart"/>
-      <w:r>
-        <w:t>szMarkerName</w:t>
-      </w:r>
-      <w:proofErr w:type="spellEnd"/>
-      <w:r>
-        <w:t xml:space="preserve"> is equal to NULL.</w:t>
-      </w:r>
-    </w:p>
-    <w:p/>
-    <w:p>
-      <w:pPr>
-        <w:rPr>
-          <w:b/>
-        </w:rPr>
-      </w:pPr>
-      <w:proofErr w:type="spellStart"/>
-      <w:proofErr w:type="gramStart"/>
-      <w:r>
-        <w:rPr>
-          <w:b/>
-        </w:rPr>
-        <w:t>amdtEndMarker</w:t>
-      </w:r>
-      <w:proofErr w:type="spellEnd"/>
-      <w:r>
-        <w:rPr>
-          <w:b/>
-        </w:rPr>
-        <w:t>()</w:t>
-      </w:r>
-      <w:proofErr w:type="gramEnd"/>
-    </w:p>
-    <w:p>
-      <w:pPr>
-        <w:rPr>
-          <w:i/>
-        </w:rPr>
-      </w:pPr>
-      <w:r>
-        <w:rPr>
-          <w:i/>
-        </w:rPr>
-        <w:t>Syntax:</w:t>
-      </w:r>
-    </w:p>
-    <w:p>
-      <w:pPr>
-        <w:rPr>
-          <w:rFonts w:ascii="Courier New" w:hAnsi="Courier New" w:cs="Courier New"/>
-          <w:sz w:val="20"/>
-          <w:szCs w:val="20"/>
-        </w:rPr>
-      </w:pPr>
-      <w:r>
-        <w:tab/>
-      </w:r>
-      <w:proofErr w:type="spellStart"/>
-      <w:proofErr w:type="gramStart"/>
-      <w:r>
-        <w:rPr>
-          <w:rFonts w:ascii="Courier New" w:hAnsi="Courier New" w:cs="Courier New"/>
-          <w:sz w:val="20"/>
-          <w:szCs w:val="20"/>
-        </w:rPr>
-        <w:t>int</w:t>
-      </w:r>
-      <w:proofErr w:type="spellEnd"/>
-      <w:proofErr w:type="gramEnd"/>
-      <w:r>
-        <w:rPr>
-          <w:rFonts w:ascii="Courier New" w:hAnsi="Courier New" w:cs="Courier New"/>
-          <w:sz w:val="20"/>
-          <w:szCs w:val="20"/>
-        </w:rPr>
-        <w:t xml:space="preserve"> </w:t>
-      </w:r>
-      <w:proofErr w:type="spellStart"/>
-      <w:r>
-        <w:rPr>
-          <w:rFonts w:ascii="Courier New" w:hAnsi="Courier New" w:cs="Courier New"/>
-          <w:sz w:val="20"/>
-          <w:szCs w:val="20"/>
-        </w:rPr>
-        <w:t>amdtEndMarker</w:t>
-      </w:r>
-      <w:proofErr w:type="spellEnd"/>
-      <w:r>
-        <w:rPr>
-          <w:rFonts w:ascii="Courier New" w:hAnsi="Courier New" w:cs="Courier New"/>
-          <w:sz w:val="20"/>
-          <w:szCs w:val="20"/>
-        </w:rPr>
-        <w:t>();</w:t>
-      </w:r>
-    </w:p>
-    <w:p>
-      <w:pPr>
-        <w:rPr>
-          <w:i/>
-        </w:rPr>
-      </w:pPr>
-      <w:r>
-        <w:rPr>
-          <w:i/>
-        </w:rPr>
-        <w:t>Description:</w:t>
-      </w:r>
-    </w:p>
-    <w:p>
-      <w:pPr>
-        <w:ind w:left="720"/>
-      </w:pPr>
-      <w:r>
-        <w:t>This function marks the end of a</w:t>
-      </w:r>
-      <w:r>
-        <w:t>n</w:t>
-      </w:r>
-      <w:r>
-        <w:t xml:space="preserve"> </w:t>
-      </w:r>
-      <w:r>
-        <w:t>activity marker</w:t>
-      </w:r>
-      <w:r>
-        <w:t xml:space="preserve">. If </w:t>
-      </w:r>
-      <w:proofErr w:type="spellStart"/>
-      <w:r>
-        <w:t>AMDTActivityLogger</w:t>
-      </w:r>
-      <w:proofErr w:type="spellEnd"/>
-      <w:r>
-        <w:t xml:space="preserve"> has not been initialized, </w:t>
-      </w:r>
-      <w:r>
-        <w:t>AL_</w:t>
-      </w:r>
-      <w:r>
-        <w:t>UNINITIALIZED_PERF_MARKER is returned. If the call is successful, a timestamp is recorded.</w:t>
-      </w:r>
-      <w:r>
-        <w:t xml:space="preserve"> </w:t>
-      </w:r>
-      <w:r>
-        <w:t xml:space="preserve">If </w:t>
-      </w:r>
-      <w:proofErr w:type="spellStart"/>
-      <w:proofErr w:type="gramStart"/>
-      <w:r>
-        <w:t>amdtEndMarker</w:t>
-      </w:r>
-      <w:proofErr w:type="spellEnd"/>
-      <w:r>
-        <w:t>(</w:t>
-      </w:r>
-      <w:proofErr w:type="gramEnd"/>
-      <w:r>
-        <w:t xml:space="preserve">) is called without sufficient </w:t>
-      </w:r>
-      <w:proofErr w:type="spellStart"/>
-      <w:r>
-        <w:t>amdtBeginMarker</w:t>
-      </w:r>
-      <w:proofErr w:type="spellEnd"/>
-      <w:r>
-        <w:t>() calls,</w:t>
-      </w:r>
-      <w:r>
-        <w:t xml:space="preserve"> </w:t>
-      </w:r>
-      <w:r>
-        <w:t>AL_</w:t>
-      </w:r>
-      <w:r>
-        <w:t>UNBALANCED_MARKER is returned.</w:t>
-      </w:r>
-    </w:p>
-    <w:p>
-      <w:pPr>
-        <w:rPr>
-          <w:i/>
-        </w:rPr>
-      </w:pPr>
-      <w:r>
-        <w:rPr>
-          <w:i/>
-        </w:rPr>
-        <w:t>Returns:</w:t>
-      </w:r>
-    </w:p>
-    <w:p>
-      <w:r>
-        <w:tab/>
-      </w:r>
-      <w:r>
-        <w:t>AL_</w:t>
-      </w:r>
-      <w:r>
-        <w:t>SUCCESS</w:t>
-      </w:r>
-      <w:r>
-        <w:tab/>
-      </w:r>
-      <w:r>
-        <w:tab/>
-      </w:r>
-      <w:r>
-        <w:tab/>
-      </w:r>
-      <w:r>
-        <w:tab/>
-        <w:t>Returned if operation succeeded.</w:t>
-      </w:r>
-    </w:p>
-    <w:p>
-      <w:r>
-        <w:tab/>
-      </w:r>
-      <w:r>
-        <w:t>AL_</w:t>
-      </w:r>
-      <w:r>
-        <w:t>UNINITIALIZED_PERF_MARKER</w:t>
-      </w:r>
-      <w:r>
-        <w:tab/>
-        <w:t xml:space="preserve">Returned if </w:t>
-      </w:r>
-      <w:proofErr w:type="spellStart"/>
-      <w:proofErr w:type="gramStart"/>
-      <w:r>
-        <w:t>amdtInitializeActivityLogger</w:t>
-      </w:r>
-      <w:proofErr w:type="spellEnd"/>
-      <w:r>
-        <w:t>(</w:t>
-      </w:r>
-      <w:proofErr w:type="gramEnd"/>
-      <w:r>
-        <w:t xml:space="preserve">) has not been </w:t>
-      </w:r>
-      <w:r>
-        <w:tab/>
-      </w:r>
-      <w:r>
-        <w:tab/>
-      </w:r>
-      <w:r>
-        <w:tab/>
-      </w:r>
-      <w:r>
-        <w:tab/>
-      </w:r>
-      <w:r>
-        <w:tab/>
-      </w:r>
-      <w:r>
-        <w:tab/>
-      </w:r>
-      <w:r>
-        <w:tab/>
-        <w:t>called.</w:t>
-      </w:r>
-    </w:p>
-    <w:p>
-      <w:r>
-        <w:tab/>
-      </w:r>
-      <w:r>
-        <w:t>AL_</w:t>
-      </w:r>
-      <w:r>
-        <w:t>FINALIZED_PERF_MARKER</w:t>
-      </w:r>
-      <w:r>
-        <w:tab/>
-      </w:r>
-      <w:r>
-        <w:tab/>
-        <w:t xml:space="preserve">Returned if </w:t>
-      </w:r>
-      <w:proofErr w:type="spellStart"/>
-      <w:proofErr w:type="gramStart"/>
-      <w:r>
-        <w:t>amdtFinalizeActivityLogger</w:t>
-      </w:r>
-      <w:proofErr w:type="spellEnd"/>
-      <w:r>
-        <w:t>(</w:t>
-      </w:r>
-      <w:proofErr w:type="gramEnd"/>
-      <w:r>
-        <w:t>) has been called.</w:t>
-      </w:r>
-    </w:p>
-    <w:p>
-      <w:r>
-        <w:tab/>
-      </w:r>
-      <w:r>
-        <w:t>AL_</w:t>
-      </w:r>
-      <w:r>
-        <w:t>UNBALANCED_MARKER</w:t>
-      </w:r>
-      <w:r>
-        <w:tab/>
-      </w:r>
-      <w:r>
-        <w:tab/>
-        <w:t xml:space="preserve">Returned if insufficient </w:t>
-      </w:r>
-      <w:proofErr w:type="spellStart"/>
-      <w:proofErr w:type="gramStart"/>
-      <w:r>
-        <w:t>amdtBeginMarker</w:t>
-      </w:r>
-      <w:proofErr w:type="spellEnd"/>
-      <w:r>
-        <w:t>(</w:t>
-      </w:r>
-      <w:proofErr w:type="gramEnd"/>
-      <w:r>
-        <w:t xml:space="preserve">) calls </w:t>
-      </w:r>
-      <w:r>
-        <w:tab/>
-      </w:r>
-      <w:r>
-        <w:tab/>
-      </w:r>
-      <w:r>
-        <w:tab/>
-      </w:r>
-      <w:r>
-        <w:tab/>
-      </w:r>
-      <w:r>
-        <w:tab/>
-      </w:r>
-      <w:r>
-        <w:tab/>
-      </w:r>
-      <w:r>
-        <w:tab/>
-        <w:t>have been made to balance this call.</w:t>
-      </w:r>
-    </w:p>
-    <w:p/>
-    <w:p>
-      <w:pPr>
-        <w:rPr>
-          <w:b/>
-        </w:rPr>
-      </w:pPr>
-      <w:proofErr w:type="spellStart"/>
-      <w:proofErr w:type="gramStart"/>
-      <w:r>
-        <w:rPr>
-          <w:b/>
-        </w:rPr>
-        <w:t>amdtFinalizeActivityLogger</w:t>
-      </w:r>
-      <w:proofErr w:type="spellEnd"/>
-      <w:r>
-        <w:rPr>
-          <w:b/>
-        </w:rPr>
-        <w:t>()</w:t>
-      </w:r>
-      <w:proofErr w:type="gramEnd"/>
-    </w:p>
-    <w:p>
-      <w:pPr>
-        <w:rPr>
-          <w:i/>
-        </w:rPr>
-      </w:pPr>
-      <w:bookmarkStart w:id="2" w:name="OLE_LINK1"/>
-      <w:r>
-        <w:rPr>
-          <w:i/>
-        </w:rPr>
-        <w:t>Syntax:</w:t>
-      </w:r>
-    </w:p>
-    <w:p>
-      <w:pPr>
-        <w:rPr>
-          <w:rFonts w:ascii="Courier New" w:hAnsi="Courier New" w:cs="Courier New"/>
-          <w:sz w:val="20"/>
-          <w:szCs w:val="20"/>
-        </w:rPr>
-      </w:pPr>
-      <w:r>
-        <w:tab/>
-      </w:r>
-      <w:proofErr w:type="spellStart"/>
-      <w:proofErr w:type="gramStart"/>
-      <w:r>
-        <w:rPr>
-          <w:rFonts w:ascii="Courier New" w:hAnsi="Courier New" w:cs="Courier New"/>
-          <w:sz w:val="20"/>
-          <w:szCs w:val="20"/>
-        </w:rPr>
-        <w:t>int</w:t>
-      </w:r>
-      <w:proofErr w:type="spellEnd"/>
-      <w:proofErr w:type="gramEnd"/>
-      <w:r>
-        <w:rPr>
-          <w:rFonts w:ascii="Courier New" w:hAnsi="Courier New" w:cs="Courier New"/>
-          <w:sz w:val="20"/>
-          <w:szCs w:val="20"/>
-        </w:rPr>
-        <w:t xml:space="preserve"> </w:t>
-      </w:r>
-      <w:proofErr w:type="spellStart"/>
-      <w:r>
-        <w:rPr>
-          <w:rFonts w:ascii="Courier New" w:hAnsi="Courier New" w:cs="Courier New"/>
-          <w:sz w:val="20"/>
-          <w:szCs w:val="20"/>
-        </w:rPr>
-        <w:t>amdtFinalizeActivityLogger</w:t>
-      </w:r>
-      <w:proofErr w:type="spellEnd"/>
-      <w:r>
-        <w:rPr>
-          <w:rFonts w:ascii="Courier New" w:hAnsi="Courier New" w:cs="Courier New"/>
-          <w:sz w:val="20"/>
-          <w:szCs w:val="20"/>
-        </w:rPr>
-        <w:t>()</w:t>
-      </w:r>
-      <w:r>
-        <w:rPr>
-          <w:rFonts w:ascii="Courier New" w:hAnsi="Courier New" w:cs="Courier New"/>
-          <w:sz w:val="20"/>
-          <w:szCs w:val="20"/>
-        </w:rPr>
-        <w:t>;</w:t>
-      </w:r>
-    </w:p>
-    <w:p>
-      <w:pPr>
-        <w:rPr>
-          <w:i/>
-        </w:rPr>
-      </w:pPr>
-      <w:r>
-        <w:rPr>
-          <w:i/>
-        </w:rPr>
-        <w:t>Description:</w:t>
-      </w:r>
-    </w:p>
-    <w:bookmarkEnd w:id="2"/>
-    <w:p>
-      <w:pPr>
-        <w:ind w:left="720"/>
-      </w:pPr>
-      <w:r>
-        <w:t xml:space="preserve">This function finalizes </w:t>
-      </w:r>
-      <w:proofErr w:type="spellStart"/>
-      <w:r>
-        <w:t>AMDTActivityLogger</w:t>
-      </w:r>
-      <w:proofErr w:type="spellEnd"/>
-      <w:r>
-        <w:t xml:space="preserve">. Unless this function is called, no </w:t>
-      </w:r>
-      <w:proofErr w:type="spellStart"/>
-      <w:r>
-        <w:t>AMDTActivityLogger</w:t>
-      </w:r>
-      <w:proofErr w:type="spellEnd"/>
-      <w:r>
-        <w:t xml:space="preserve"> file will be</w:t>
-      </w:r>
-      <w:r>
-        <w:t xml:space="preserve"> </w:t>
-      </w:r>
-      <w:r>
-        <w:t xml:space="preserve">generated. After this call, no further </w:t>
-      </w:r>
-      <w:r>
-        <w:t>a</w:t>
-      </w:r>
-      <w:r>
-        <w:t>ctivity</w:t>
-      </w:r>
-      <w:r>
-        <w:t xml:space="preserve"> marker</w:t>
-      </w:r>
-      <w:r>
-        <w:t>s</w:t>
-      </w:r>
-      <w:r>
-        <w:t xml:space="preserve"> will be recorded. The </w:t>
-      </w:r>
-      <w:proofErr w:type="spellStart"/>
-      <w:r>
-        <w:t>AMDTActivityLogger</w:t>
-      </w:r>
-      <w:proofErr w:type="spellEnd"/>
-      <w:r>
-        <w:t xml:space="preserve"> output file name is defined as the base output file name spec</w:t>
-      </w:r>
-      <w:r>
-        <w:t xml:space="preserve">ified when running </w:t>
-      </w:r>
-      <w:proofErr w:type="spellStart"/>
-      <w:r>
-        <w:t>CodeXL</w:t>
-      </w:r>
-      <w:proofErr w:type="spellEnd"/>
-      <w:r>
-        <w:t xml:space="preserve"> Profiler </w:t>
-      </w:r>
-      <w:r>
-        <w:t>plus .</w:t>
-      </w:r>
-      <w:proofErr w:type="spellStart"/>
-      <w:r>
-        <w:t>AMDTActivityLogger</w:t>
-      </w:r>
-      <w:proofErr w:type="spellEnd"/>
-      <w:r>
-        <w:t xml:space="preserve"> extension.</w:t>
+        <w:t xml:space="preserve">function will be called implicitly when the </w:t>
+      </w:r>
+      <w:proofErr w:type="spellStart"/>
+      <w:r>
+        <w:t>ActivityLogger</w:t>
+      </w:r>
+      <w:proofErr w:type="spellEnd"/>
+      <w:r>
+        <w:t xml:space="preserve"> DLL is unloaded. On Linux, the application must call this function explicitly.</w:t>
       </w:r>
     </w:p>
     <w:p>
@@ -1648,11 +1657,7 @@
             </w:r>
             <w:proofErr w:type="spellEnd"/>
             <w:r>
-              <w:t xml:space="preserve"> was successfully </w:t>
-            </w:r>
-            <w:r>
-              <w:lastRenderedPageBreak/>
-              <w:t>finalized.</w:t>
+              <w:t xml:space="preserve"> was successfully finalized.</w:t>
             </w:r>
           </w:p>
           <w:p/>
@@ -1665,7 +1670,6 @@
           </w:tcPr>
           <w:p>
             <w:r>
-              <w:lastRenderedPageBreak/>
               <w:t>AL_</w:t>
             </w:r>
             <w:r>
@@ -1746,6 +1750,7 @@
           <w:b/>
         </w:rPr>
       </w:pPr>
+      <w:proofErr w:type="spellStart"/>
       <w:proofErr w:type="gramStart"/>
       <w:r>
         <w:rPr>
@@ -1753,6 +1758,7 @@
         </w:rPr>
         <w:t>amdtStopProfiling</w:t>
       </w:r>
+      <w:proofErr w:type="spellEnd"/>
       <w:r>
         <w:rPr>
           <w:b/>
@@ -1803,7 +1809,25 @@
           <w:sz w:val="20"/>
           <w:szCs w:val="20"/>
         </w:rPr>
-        <w:t xml:space="preserve"> amdtStopProfiling(</w:t>
+        <w:t xml:space="preserve"> </w:t>
+      </w:r>
+      <w:proofErr w:type="spellStart"/>
+      <w:r>
+        <w:rPr>
+          <w:rFonts w:ascii="Courier New" w:hAnsi="Courier New" w:cs="Courier New"/>
+          <w:sz w:val="20"/>
+          <w:szCs w:val="20"/>
+        </w:rPr>
+        <w:t>amdtStopProfiling</w:t>
+      </w:r>
+      <w:proofErr w:type="spellEnd"/>
+      <w:r>
+        <w:rPr>
+          <w:rFonts w:ascii="Courier New" w:hAnsi="Courier New" w:cs="Courier New"/>
+          <w:sz w:val="20"/>
+          <w:szCs w:val="20"/>
+        </w:rPr>
+        <w:t>(</w:t>
       </w:r>
       <w:proofErr w:type="spellStart"/>
       <w:r>
@@ -1863,26 +1887,10 @@
         <w:t>This function i</w:t>
       </w:r>
       <w:r>
-        <w:t xml:space="preserve">nstructs the </w:t>
-      </w:r>
-      <w:proofErr w:type="spellStart"/>
-      <w:r>
-        <w:t>CodeXL</w:t>
-      </w:r>
-      <w:proofErr w:type="spellEnd"/>
-      <w:r>
-        <w:t xml:space="preserve"> profiler to stop profiling</w:t>
-      </w:r>
-      <w:r>
-        <w:t xml:space="preserve">.  Profiling will only be stopped if the current profile mode in </w:t>
-      </w:r>
-      <w:proofErr w:type="spellStart"/>
-      <w:r>
-        <w:t>CodeXL</w:t>
-      </w:r>
-      <w:proofErr w:type="spellEnd"/>
-      <w:r>
-        <w:t xml:space="preserve"> matches the mode specified by the </w:t>
+        <w:t>nstructs the CodeXL profiler to stop profiling</w:t>
+      </w:r>
+      <w:r>
+        <w:t xml:space="preserve">. Profiling will only be stopped if the current profile mode in CodeXL matches the mode specified by the </w:t>
       </w:r>
       <w:proofErr w:type="spellStart"/>
       <w:r>
@@ -2078,10 +2086,12 @@
             <w:r>
               <w:t xml:space="preserve">If profiler is already in pause state, </w:t>
             </w:r>
+            <w:proofErr w:type="spellStart"/>
             <w:proofErr w:type="gramStart"/>
             <w:r>
               <w:t>amdtStopProfiling</w:t>
             </w:r>
+            <w:proofErr w:type="spellEnd"/>
             <w:r>
               <w:t>(</w:t>
             </w:r>
@@ -2143,6 +2153,7 @@
         </w:rPr>
       </w:pPr>
       <w:r>
+        <w:lastRenderedPageBreak/>
         <w:tab/>
       </w:r>
       <w:proofErr w:type="spellStart"/>
@@ -2238,23 +2249,7 @@
         <w:ind w:left="720"/>
       </w:pPr>
       <w:r>
-        <w:t xml:space="preserve">This function instructs the </w:t>
-      </w:r>
-      <w:proofErr w:type="spellStart"/>
-      <w:r>
-        <w:t>CodeXL</w:t>
-      </w:r>
-      <w:proofErr w:type="spellEnd"/>
-      <w:r>
-        <w:t xml:space="preserve"> profiler to resume profiling.  Profiling will only be resumed if the current profile mode in </w:t>
-      </w:r>
-      <w:proofErr w:type="spellStart"/>
-      <w:r>
-        <w:t>CodeXL</w:t>
-      </w:r>
-      <w:proofErr w:type="spellEnd"/>
-      <w:r>
-        <w:t xml:space="preserve"> matches the mode specified by the </w:t>
+        <w:t xml:space="preserve">This function instructs the CodeXL profiler to resume profiling. Profiling will only be resumed if the current profile mode in CodeXL matches the mode specified by the </w:t>
       </w:r>
       <w:proofErr w:type="spellStart"/>
       <w:r>
@@ -2262,11 +2257,7 @@
       </w:r>
       <w:proofErr w:type="spellEnd"/>
       <w:r>
-        <w:t xml:space="preserve"> </w:t>
-      </w:r>
-      <w:r>
-        <w:lastRenderedPageBreak/>
-        <w:t xml:space="preserve">parameter. Possible values for </w:t>
+        <w:t xml:space="preserve"> parameter. Possible values for </w:t>
       </w:r>
       <w:proofErr w:type="spellStart"/>
       <w:r>
@@ -2286,7 +2277,15 @@
         <w:t xml:space="preserve">”, </w:t>
       </w:r>
       <w:r>
-        <w:t xml:space="preserve">and “AMDT_ALL_PROFILING”. “AMDT_ALL_PROFILING” indicates that the profiler should be resumed for either profiling mode. Together with amdtStopProfiling (see </w:t>
+        <w:t xml:space="preserve">and “AMDT_ALL_PROFILING”. “AMDT_ALL_PROFILING” indicates that the profiler should be resumed for either profiling mode. Together with </w:t>
+      </w:r>
+      <w:proofErr w:type="spellStart"/>
+      <w:r>
+        <w:t>amdtStopProfiling</w:t>
+      </w:r>
+      <w:proofErr w:type="spellEnd"/>
+      <w:r>
+        <w:t xml:space="preserve"> (see </w:t>
       </w:r>
       <w:r>
         <w:t>above</w:t>
@@ -2570,10 +2569,7 @@
         <w:ind w:left="720"/>
       </w:pPr>
       <w:r>
-        <w:t xml:space="preserve">This function </w:t>
-      </w:r>
-      <w:r>
-        <w:t>is same as</w:t>
+        <w:t>This function is same as</w:t>
       </w:r>
       <w:r>
         <w:t xml:space="preserve"> </w:t>
@@ -2581,10 +2577,12 @@
       <w:r>
         <w:t xml:space="preserve">calling </w:t>
       </w:r>
+      <w:proofErr w:type="spellStart"/>
       <w:proofErr w:type="gramStart"/>
       <w:r>
         <w:t>amdtStopProfiling</w:t>
       </w:r>
+      <w:proofErr w:type="spellEnd"/>
       <w:r>
         <w:t>(</w:t>
       </w:r>
@@ -2593,18 +2591,7 @@
         <w:t>AMDT_CPU_PROFILING</w:t>
       </w:r>
       <w:r>
-        <w:t xml:space="preserve">) and </w:t>
-      </w:r>
-      <w:r>
-        <w:t xml:space="preserve">instructs the </w:t>
-      </w:r>
-      <w:proofErr w:type="spellStart"/>
-      <w:r>
-        <w:t>CodeXL</w:t>
-      </w:r>
-      <w:proofErr w:type="spellEnd"/>
-      <w:r>
-        <w:t xml:space="preserve"> </w:t>
+        <w:t xml:space="preserve">) and instructs the CodeXL </w:t>
       </w:r>
       <w:r>
         <w:t xml:space="preserve">CPU </w:t>
@@ -2774,6 +2761,7 @@
             <w:proofErr w:type="spellStart"/>
             <w:proofErr w:type="gramStart"/>
             <w:r>
+              <w:lastRenderedPageBreak/>
               <w:t>amdtStopProfiling</w:t>
             </w:r>
             <w:r>
@@ -2847,7 +2835,6 @@
         </w:rPr>
       </w:pPr>
       <w:r>
-        <w:lastRenderedPageBreak/>
         <w:tab/>
       </w:r>
       <w:proofErr w:type="spellStart"/>
@@ -2935,13 +2922,7 @@
         <w:t>AMDT_CPU_PROFILING</w:t>
       </w:r>
       <w:r>
-        <w:t>) and</w:t>
-      </w:r>
-      <w:r>
-        <w:t xml:space="preserve"> </w:t>
-      </w:r>
-      <w:r>
-        <w:t xml:space="preserve">instructs </w:t>
+        <w:t xml:space="preserve">) and instructs </w:t>
       </w:r>
       <w:r>
         <w:t>the</w:t>
@@ -3054,10 +3035,7 @@
               <w:t>Returned if profiler not been successfully initialized within the context of the profiled application.</w:t>
             </w:r>
           </w:p>
-          <w:p>
-            <w:bookmarkStart w:id="6" w:name="_GoBack"/>
-            <w:bookmarkEnd w:id="6"/>
-          </w:p>
+          <w:p/>
         </w:tc>
       </w:tr>
       <w:tr>
@@ -3146,15 +3124,20 @@
       <w:r>
         <w:t xml:space="preserve">The </w:t>
       </w:r>
-      <w:bookmarkStart w:id="7" w:name="OLE_LINK19"/>
+      <w:bookmarkStart w:id="6" w:name="OLE_LINK19"/>
       <w:proofErr w:type="spellStart"/>
       <w:r>
         <w:t>amdtScopedMarker</w:t>
       </w:r>
+      <w:bookmarkEnd w:id="6"/>
+      <w:proofErr w:type="spellEnd"/>
+      <w:r>
+        <w:t xml:space="preserve"> class can be used for automatically creating a marker’s beginning and ending, using the C++ object scoping rules similar to the Guard pattern. This class opens a marker in the constructor and closes it in the destructor.</w:t>
+      </w:r>
+      <w:bookmarkStart w:id="7" w:name="_GoBack"/>
       <w:bookmarkEnd w:id="7"/>
-      <w:proofErr w:type="spellEnd"/>
-      <w:r>
-        <w:t xml:space="preserve"> class can be used for automatically creating a marker’s beginning and ending, using the C++ object scoping rules similar to the Guard pattern. This class opens a marker in the constructor and closes it in the destructor.  This saves the user the need to explicitly call </w:t>
+      <w:r>
+        <w:t xml:space="preserve"> This saves the user the need to explicitly call </w:t>
       </w:r>
       <w:proofErr w:type="spellStart"/>
       <w:r>
@@ -3187,7 +3170,6 @@
           <w:szCs w:val="18"/>
         </w:rPr>
       </w:pPr>
-      <w:proofErr w:type="spellStart"/>
       <w:proofErr w:type="gramStart"/>
       <w:r>
         <w:rPr>
@@ -3198,7 +3180,6 @@
         </w:rPr>
         <w:t>bool</w:t>
       </w:r>
-      <w:proofErr w:type="spellEnd"/>
       <w:proofErr w:type="gramEnd"/>
       <w:r>
         <w:rPr>

</xml_diff>